<commit_message>
Fixed AT2 animation & submitted done some work on AT1 Started work on AT2 work collab
</commit_message>
<xml_diff>
--- a/Cluster 3D game development/AT02/Blender Animation Production Diary by Richard Pountney.docx
+++ b/Cluster 3D game development/AT02/Blender Animation Production Diary by Richard Pountney.docx
@@ -60,13 +60,44 @@
         <w:rPr>
           <w:lang w:val="en-US"/>
         </w:rPr>
-        <w:t>I will be using blender for the model making &amp; animation</w:t>
-      </w:r>
-      <w:r>
-        <w:rPr>
-          <w:lang w:val="en-US"/>
-        </w:rPr>
-        <w:t xml:space="preserve">. </w:t>
+        <w:t>The animation that I am making is a treasure chest opening</w:t>
+      </w:r>
+    </w:p>
+    <w:p>
+      <w:pPr>
+        <w:pStyle w:val="MyStyle"/>
+        <w:rPr>
+          <w:lang w:val="en-US"/>
+        </w:rPr>
+      </w:pPr>
+      <w:r>
+        <w:rPr>
+          <w:lang w:val="en-US"/>
+        </w:rPr>
+        <w:t xml:space="preserve">Here are my references: </w:t>
+      </w:r>
+      <w:hyperlink r:id="rId5" w:history="1">
+        <w:r>
+          <w:rPr>
+            <w:rStyle w:val="Hyperlink"/>
+            <w:lang w:val="en-US"/>
+          </w:rPr>
+          <w:t>Blender Animation References By Richard Pountney.docx</w:t>
+        </w:r>
+      </w:hyperlink>
+    </w:p>
+    <w:p>
+      <w:pPr>
+        <w:pStyle w:val="MyStyle"/>
+        <w:rPr>
+          <w:lang w:val="en-US"/>
+        </w:rPr>
+      </w:pPr>
+      <w:r>
+        <w:rPr>
+          <w:lang w:val="en-US"/>
+        </w:rPr>
+        <w:t xml:space="preserve">I will be using Blender for the model making &amp; animation. </w:t>
       </w:r>
     </w:p>
     <w:p>
@@ -126,6 +157,302 @@
         <w:rPr>
           <w:lang w:val="en-US"/>
         </w:rPr>
+        <w:t>Blender:</w:t>
+      </w:r>
+    </w:p>
+    <w:p>
+      <w:pPr>
+        <w:pStyle w:val="MyStyle"/>
+        <w:numPr>
+          <w:ilvl w:val="0"/>
+          <w:numId w:val="2"/>
+        </w:numPr>
+        <w:rPr>
+          <w:lang w:val="en-US"/>
+        </w:rPr>
+      </w:pPr>
+      <w:r>
+        <w:rPr>
+          <w:lang w:val="en-US"/>
+        </w:rPr>
+        <w:t>Capabilities:</w:t>
+      </w:r>
+    </w:p>
+    <w:p>
+      <w:pPr>
+        <w:pStyle w:val="MyStyle"/>
+        <w:numPr>
+          <w:ilvl w:val="1"/>
+          <w:numId w:val="2"/>
+        </w:numPr>
+        <w:rPr>
+          <w:lang w:val="en-US"/>
+        </w:rPr>
+      </w:pPr>
+      <w:r>
+        <w:rPr>
+          <w:lang w:val="en-US"/>
+        </w:rPr>
+        <w:t>Rendering</w:t>
+      </w:r>
+    </w:p>
+    <w:p>
+      <w:pPr>
+        <w:pStyle w:val="MyStyle"/>
+        <w:numPr>
+          <w:ilvl w:val="1"/>
+          <w:numId w:val="2"/>
+        </w:numPr>
+        <w:rPr>
+          <w:lang w:val="en-US"/>
+        </w:rPr>
+      </w:pPr>
+      <w:r>
+        <w:rPr>
+          <w:lang w:val="en-US"/>
+        </w:rPr>
+        <w:t>Animation</w:t>
+      </w:r>
+    </w:p>
+    <w:p>
+      <w:pPr>
+        <w:pStyle w:val="MyStyle"/>
+        <w:numPr>
+          <w:ilvl w:val="1"/>
+          <w:numId w:val="2"/>
+        </w:numPr>
+        <w:rPr>
+          <w:lang w:val="en-US"/>
+        </w:rPr>
+      </w:pPr>
+      <w:r>
+        <w:rPr>
+          <w:lang w:val="en-US"/>
+        </w:rPr>
+        <w:t>3D modeling</w:t>
+      </w:r>
+    </w:p>
+    <w:p>
+      <w:pPr>
+        <w:pStyle w:val="MyStyle"/>
+        <w:numPr>
+          <w:ilvl w:val="1"/>
+          <w:numId w:val="2"/>
+        </w:numPr>
+        <w:rPr>
+          <w:lang w:val="en-US"/>
+        </w:rPr>
+      </w:pPr>
+      <w:r>
+        <w:rPr>
+          <w:lang w:val="en-US"/>
+        </w:rPr>
+        <w:t>Simulation</w:t>
+      </w:r>
+    </w:p>
+    <w:p>
+      <w:pPr>
+        <w:pStyle w:val="MyStyle"/>
+        <w:numPr>
+          <w:ilvl w:val="1"/>
+          <w:numId w:val="2"/>
+        </w:numPr>
+        <w:rPr>
+          <w:lang w:val="en-US"/>
+        </w:rPr>
+      </w:pPr>
+      <w:r>
+        <w:rPr>
+          <w:lang w:val="en-US"/>
+        </w:rPr>
+        <w:t>Pipelines</w:t>
+      </w:r>
+    </w:p>
+    <w:p>
+      <w:pPr>
+        <w:pStyle w:val="MyStyle"/>
+        <w:numPr>
+          <w:ilvl w:val="1"/>
+          <w:numId w:val="2"/>
+        </w:numPr>
+        <w:rPr>
+          <w:lang w:val="en-US"/>
+        </w:rPr>
+      </w:pPr>
+      <w:r>
+        <w:rPr>
+          <w:lang w:val="en-US"/>
+        </w:rPr>
+        <w:t>Video Editing</w:t>
+      </w:r>
+    </w:p>
+    <w:p>
+      <w:pPr>
+        <w:pStyle w:val="MyStyle"/>
+        <w:numPr>
+          <w:ilvl w:val="1"/>
+          <w:numId w:val="2"/>
+        </w:numPr>
+        <w:rPr>
+          <w:lang w:val="en-US"/>
+        </w:rPr>
+      </w:pPr>
+      <w:r>
+        <w:rPr>
+          <w:lang w:val="en-US"/>
+        </w:rPr>
+        <w:t>Texturing &amp; Shading</w:t>
+      </w:r>
+    </w:p>
+    <w:p>
+      <w:pPr>
+        <w:pStyle w:val="MyStyle"/>
+        <w:numPr>
+          <w:ilvl w:val="0"/>
+          <w:numId w:val="2"/>
+        </w:numPr>
+        <w:rPr>
+          <w:lang w:val="en-US"/>
+        </w:rPr>
+      </w:pPr>
+      <w:r>
+        <w:rPr>
+          <w:lang w:val="en-US"/>
+        </w:rPr>
+        <w:t>Toolsets:</w:t>
+      </w:r>
+    </w:p>
+    <w:p>
+      <w:pPr>
+        <w:pStyle w:val="MyStyle"/>
+        <w:numPr>
+          <w:ilvl w:val="1"/>
+          <w:numId w:val="2"/>
+        </w:numPr>
+        <w:rPr>
+          <w:lang w:val="en-US"/>
+        </w:rPr>
+      </w:pPr>
+      <w:r>
+        <w:rPr>
+          <w:lang w:val="en-US"/>
+        </w:rPr>
+        <w:t>The layout can be customized to however you for whatever you are using it for.</w:t>
+      </w:r>
+    </w:p>
+    <w:p>
+      <w:pPr>
+        <w:pStyle w:val="MyStyle"/>
+        <w:numPr>
+          <w:ilvl w:val="0"/>
+          <w:numId w:val="2"/>
+        </w:numPr>
+        <w:rPr>
+          <w:lang w:val="en-US"/>
+        </w:rPr>
+      </w:pPr>
+      <w:r>
+        <w:rPr>
+          <w:lang w:val="en-US"/>
+        </w:rPr>
+        <w:t>Features:</w:t>
+      </w:r>
+    </w:p>
+    <w:p>
+      <w:pPr>
+        <w:pStyle w:val="MyStyle"/>
+        <w:numPr>
+          <w:ilvl w:val="1"/>
+          <w:numId w:val="2"/>
+        </w:numPr>
+        <w:rPr>
+          <w:lang w:val="en-US"/>
+        </w:rPr>
+      </w:pPr>
+      <w:r>
+        <w:rPr>
+          <w:lang w:val="en-US"/>
+        </w:rPr>
+        <w:t>Can be used for 3D modeling</w:t>
+      </w:r>
+    </w:p>
+    <w:p>
+      <w:pPr>
+        <w:pStyle w:val="MyStyle"/>
+        <w:numPr>
+          <w:ilvl w:val="1"/>
+          <w:numId w:val="2"/>
+        </w:numPr>
+        <w:rPr>
+          <w:lang w:val="en-US"/>
+        </w:rPr>
+      </w:pPr>
+      <w:r>
+        <w:rPr>
+          <w:lang w:val="en-US"/>
+        </w:rPr>
+        <w:t>Can be used for sculpting</w:t>
+      </w:r>
+    </w:p>
+    <w:p>
+      <w:pPr>
+        <w:pStyle w:val="MyStyle"/>
+        <w:numPr>
+          <w:ilvl w:val="1"/>
+          <w:numId w:val="2"/>
+        </w:numPr>
+        <w:rPr>
+          <w:lang w:val="en-US"/>
+        </w:rPr>
+      </w:pPr>
+      <w:r>
+        <w:rPr>
+          <w:lang w:val="en-US"/>
+        </w:rPr>
+        <w:t xml:space="preserve">Can be used for animating &amp; </w:t>
+      </w:r>
+      <w:r>
+        <w:rPr>
+          <w:lang w:val="en-US"/>
+        </w:rPr>
+        <w:t>rigging</w:t>
+      </w:r>
+      <w:r>
+        <w:rPr>
+          <w:lang w:val="en-US"/>
+        </w:rPr>
+        <w:t xml:space="preserve"> of models</w:t>
+      </w:r>
+    </w:p>
+    <w:p>
+      <w:pPr>
+        <w:pStyle w:val="MyStyle"/>
+        <w:numPr>
+          <w:ilvl w:val="1"/>
+          <w:numId w:val="2"/>
+        </w:numPr>
+        <w:rPr>
+          <w:lang w:val="en-US"/>
+        </w:rPr>
+      </w:pPr>
+      <w:r>
+        <w:rPr>
+          <w:lang w:val="en-US"/>
+        </w:rPr>
+        <w:t>Baking to texture</w:t>
+      </w:r>
+    </w:p>
+    <w:p>
+      <w:pPr>
+        <w:pStyle w:val="MyStyle"/>
+        <w:rPr>
+          <w:lang w:val="en-US"/>
+        </w:rPr>
+      </w:pPr>
+      <w:r>
+        <w:rPr>
+          <w:lang w:val="en-US"/>
+        </w:rPr>
         <w:t xml:space="preserve">Blender is a free to use program </w:t>
       </w:r>
     </w:p>
@@ -136,7 +463,7 @@
           <w:lang w:val="en-US"/>
         </w:rPr>
       </w:pPr>
-      <w:hyperlink r:id="rId5" w:history="1">
+      <w:hyperlink r:id="rId6" w:history="1">
         <w:r>
           <w:rPr>
             <w:rStyle w:val="Hyperlink"/>
@@ -159,6 +486,278 @@
           <w:lang w:val="en-US"/>
         </w:rPr>
       </w:pPr>
+    </w:p>
+    <w:p>
+      <w:pPr>
+        <w:pStyle w:val="MyStyle"/>
+        <w:rPr>
+          <w:lang w:val="en-US"/>
+        </w:rPr>
+      </w:pPr>
+      <w:r>
+        <w:rPr>
+          <w:lang w:val="en-US"/>
+        </w:rPr>
+        <w:t>3ds Max:</w:t>
+      </w:r>
+    </w:p>
+    <w:p>
+      <w:pPr>
+        <w:pStyle w:val="MyStyle"/>
+        <w:numPr>
+          <w:ilvl w:val="0"/>
+          <w:numId w:val="2"/>
+        </w:numPr>
+        <w:rPr>
+          <w:lang w:val="en-US"/>
+        </w:rPr>
+      </w:pPr>
+      <w:r>
+        <w:rPr>
+          <w:lang w:val="en-US"/>
+        </w:rPr>
+        <w:t>Capabilities:</w:t>
+      </w:r>
+    </w:p>
+    <w:p>
+      <w:pPr>
+        <w:pStyle w:val="MyStyle"/>
+        <w:numPr>
+          <w:ilvl w:val="1"/>
+          <w:numId w:val="2"/>
+        </w:numPr>
+        <w:rPr>
+          <w:lang w:val="en-US"/>
+        </w:rPr>
+      </w:pPr>
+      <w:r>
+        <w:rPr>
+          <w:lang w:val="en-US"/>
+        </w:rPr>
+        <w:t>3D modeling</w:t>
+      </w:r>
+    </w:p>
+    <w:p>
+      <w:pPr>
+        <w:pStyle w:val="MyStyle"/>
+        <w:numPr>
+          <w:ilvl w:val="1"/>
+          <w:numId w:val="2"/>
+        </w:numPr>
+        <w:rPr>
+          <w:lang w:val="en-US"/>
+        </w:rPr>
+      </w:pPr>
+      <w:r>
+        <w:rPr>
+          <w:lang w:val="en-US"/>
+        </w:rPr>
+        <w:t>Rendering</w:t>
+      </w:r>
+    </w:p>
+    <w:p>
+      <w:pPr>
+        <w:pStyle w:val="MyStyle"/>
+        <w:numPr>
+          <w:ilvl w:val="1"/>
+          <w:numId w:val="2"/>
+        </w:numPr>
+        <w:rPr>
+          <w:lang w:val="en-US"/>
+        </w:rPr>
+      </w:pPr>
+      <w:r>
+        <w:rPr>
+          <w:lang w:val="en-US"/>
+        </w:rPr>
+        <w:t>Animation</w:t>
+      </w:r>
+    </w:p>
+    <w:p>
+      <w:pPr>
+        <w:pStyle w:val="MyStyle"/>
+        <w:numPr>
+          <w:ilvl w:val="0"/>
+          <w:numId w:val="2"/>
+        </w:numPr>
+        <w:rPr>
+          <w:lang w:val="en-US"/>
+        </w:rPr>
+      </w:pPr>
+      <w:r>
+        <w:rPr>
+          <w:lang w:val="en-US"/>
+        </w:rPr>
+        <w:t>Toolsets:</w:t>
+      </w:r>
+    </w:p>
+    <w:p>
+      <w:pPr>
+        <w:pStyle w:val="MyStyle"/>
+        <w:numPr>
+          <w:ilvl w:val="1"/>
+          <w:numId w:val="2"/>
+        </w:numPr>
+        <w:rPr>
+          <w:lang w:val="en-US"/>
+        </w:rPr>
+      </w:pPr>
+      <w:r>
+        <w:rPr>
+          <w:lang w:val="en-US"/>
+        </w:rPr>
+        <w:t>Has a rich &amp; flexible toolset</w:t>
+      </w:r>
+    </w:p>
+    <w:p>
+      <w:pPr>
+        <w:pStyle w:val="MyStyle"/>
+        <w:numPr>
+          <w:ilvl w:val="1"/>
+          <w:numId w:val="2"/>
+        </w:numPr>
+        <w:rPr>
+          <w:lang w:val="en-US"/>
+        </w:rPr>
+      </w:pPr>
+      <w:r>
+        <w:rPr>
+          <w:lang w:val="en-US"/>
+        </w:rPr>
+        <w:t>Has an artist-friendly UI</w:t>
+      </w:r>
+    </w:p>
+    <w:p>
+      <w:pPr>
+        <w:pStyle w:val="MyStyle"/>
+        <w:numPr>
+          <w:ilvl w:val="0"/>
+          <w:numId w:val="2"/>
+        </w:numPr>
+        <w:rPr>
+          <w:lang w:val="en-US"/>
+        </w:rPr>
+      </w:pPr>
+      <w:r>
+        <w:rPr>
+          <w:lang w:val="en-US"/>
+        </w:rPr>
+        <w:t>Features:</w:t>
+      </w:r>
+    </w:p>
+    <w:p>
+      <w:pPr>
+        <w:pStyle w:val="MyStyle"/>
+        <w:numPr>
+          <w:ilvl w:val="1"/>
+          <w:numId w:val="2"/>
+        </w:numPr>
+        <w:rPr>
+          <w:lang w:val="en-US"/>
+        </w:rPr>
+      </w:pPr>
+      <w:r>
+        <w:rPr>
+          <w:lang w:val="en-US"/>
+        </w:rPr>
+        <w:t>Retopology Tools</w:t>
+      </w:r>
+    </w:p>
+    <w:p>
+      <w:pPr>
+        <w:pStyle w:val="MyStyle"/>
+        <w:numPr>
+          <w:ilvl w:val="1"/>
+          <w:numId w:val="2"/>
+        </w:numPr>
+        <w:rPr>
+          <w:lang w:val="en-US"/>
+        </w:rPr>
+      </w:pPr>
+      <w:r>
+        <w:rPr>
+          <w:lang w:val="en-US"/>
+        </w:rPr>
+        <w:t>Baking to texture</w:t>
+      </w:r>
+    </w:p>
+    <w:p>
+      <w:pPr>
+        <w:rPr>
+          <w:color w:val="0000FF"/>
+          <w:sz w:val="24"/>
+          <w:lang w:val="en-US"/>
+        </w:rPr>
+      </w:pPr>
+      <w:r>
+        <w:rPr>
+          <w:lang w:val="en-US"/>
+        </w:rPr>
+        <w:br w:type="page"/>
+      </w:r>
+    </w:p>
+    <w:p>
+      <w:pPr>
+        <w:pStyle w:val="MyStyle"/>
+        <w:numPr>
+          <w:ilvl w:val="1"/>
+          <w:numId w:val="2"/>
+        </w:numPr>
+        <w:rPr>
+          <w:lang w:val="en-US"/>
+        </w:rPr>
+      </w:pPr>
+      <w:r>
+        <w:rPr>
+          <w:lang w:val="en-US"/>
+        </w:rPr>
+        <w:lastRenderedPageBreak/>
+        <w:t>Texturing &amp; Shading</w:t>
+      </w:r>
+    </w:p>
+    <w:p>
+      <w:pPr>
+        <w:pStyle w:val="MyStyle"/>
+        <w:numPr>
+          <w:ilvl w:val="1"/>
+          <w:numId w:val="2"/>
+        </w:numPr>
+        <w:rPr>
+          <w:lang w:val="en-US"/>
+        </w:rPr>
+      </w:pPr>
+      <w:r>
+        <w:rPr>
+          <w:lang w:val="en-US"/>
+        </w:rPr>
+        <w:t>3D rendering</w:t>
+      </w:r>
+    </w:p>
+    <w:p>
+      <w:pPr>
+        <w:pStyle w:val="MyStyle"/>
+        <w:numPr>
+          <w:ilvl w:val="1"/>
+          <w:numId w:val="2"/>
+        </w:numPr>
+        <w:rPr>
+          <w:lang w:val="en-US"/>
+        </w:rPr>
+      </w:pPr>
+      <w:r>
+        <w:rPr>
+          <w:lang w:val="en-US"/>
+        </w:rPr>
+        <w:t>Workflow &amp; pipeline</w:t>
+      </w:r>
+    </w:p>
+    <w:p>
+      <w:pPr>
+        <w:pStyle w:val="MyStyle"/>
+        <w:rPr>
+          <w:lang w:val="en-US"/>
+        </w:rPr>
+      </w:pPr>
       <w:r>
         <w:rPr>
           <w:lang w:val="en-US"/>
@@ -203,13 +802,27 @@
           <w:lang w:val="en-US"/>
         </w:rPr>
       </w:pPr>
-      <w:hyperlink r:id="rId6" w:history="1">
+      <w:hyperlink r:id="rId7" w:history="1">
         <w:r>
           <w:rPr>
             <w:rStyle w:val="Hyperlink"/>
             <w:lang w:val="en-US"/>
           </w:rPr>
-          <w:t>https://www.autodesk.com.au/products/3ds-max/overview?term=1-YEAR&amp;tab=subscription</w:t>
+          <w:t>https://www.autodesk</w:t>
+        </w:r>
+        <w:r>
+          <w:rPr>
+            <w:rStyle w:val="Hyperlink"/>
+            <w:lang w:val="en-US"/>
+          </w:rPr>
+          <w:t>.</w:t>
+        </w:r>
+        <w:r>
+          <w:rPr>
+            <w:rStyle w:val="Hyperlink"/>
+            <w:lang w:val="en-US"/>
+          </w:rPr>
+          <w:t>com.au/products/3ds-max/overview?term=1-YEAR&amp;tab=subscription</w:t>
         </w:r>
       </w:hyperlink>
       <w:r>
@@ -298,6 +911,36 @@
         </w:rPr>
         <w:t>Panning</w:t>
       </w:r>
+      <w:r>
+        <w:rPr>
+          <w:lang w:val="en-US"/>
+        </w:rPr>
+        <w:t xml:space="preserve"> is when you move the view</w:t>
+      </w:r>
+      <w:r>
+        <w:rPr>
+          <w:lang w:val="en-US"/>
+        </w:rPr>
+        <w:t>port</w:t>
+      </w:r>
+      <w:r>
+        <w:rPr>
+          <w:lang w:val="en-US"/>
+        </w:rPr>
+        <w:t xml:space="preserve"> on a single plane</w:t>
+      </w:r>
+      <w:r>
+        <w:rPr>
+          <w:lang w:val="en-US"/>
+        </w:rPr>
+        <w:t>.</w:t>
+      </w:r>
+      <w:r>
+        <w:rPr>
+          <w:lang w:val="en-US"/>
+        </w:rPr>
+        <w:t xml:space="preserve"> (You can pan by using shift + scroll click)</w:t>
+      </w:r>
     </w:p>
     <w:p>
       <w:pPr>
@@ -316,6 +959,66 @@
         </w:rPr>
         <w:t>Zooming</w:t>
       </w:r>
+      <w:r>
+        <w:rPr>
+          <w:lang w:val="en-US"/>
+        </w:rPr>
+        <w:t xml:space="preserve"> is when you make your view</w:t>
+      </w:r>
+      <w:r>
+        <w:rPr>
+          <w:lang w:val="en-US"/>
+        </w:rPr>
+        <w:t>port</w:t>
+      </w:r>
+      <w:r>
+        <w:rPr>
+          <w:lang w:val="en-US"/>
+        </w:rPr>
+        <w:t xml:space="preserve"> move closer</w:t>
+      </w:r>
+      <w:r>
+        <w:rPr>
+          <w:lang w:val="en-US"/>
+        </w:rPr>
+        <w:t xml:space="preserve"> to</w:t>
+      </w:r>
+      <w:r>
+        <w:rPr>
+          <w:lang w:val="en-US"/>
+        </w:rPr>
+        <w:t xml:space="preserve"> or further f</w:t>
+      </w:r>
+      <w:r>
+        <w:rPr>
+          <w:lang w:val="en-US"/>
+        </w:rPr>
+        <w:t>rom</w:t>
+      </w:r>
+      <w:r>
+        <w:rPr>
+          <w:lang w:val="en-US"/>
+        </w:rPr>
+        <w:t xml:space="preserve"> the center of you</w:t>
+      </w:r>
+      <w:r>
+        <w:rPr>
+          <w:lang w:val="en-US"/>
+        </w:rPr>
+        <w:t xml:space="preserve">r </w:t>
+      </w:r>
+      <w:r>
+        <w:rPr>
+          <w:lang w:val="en-US"/>
+        </w:rPr>
+        <w:t>v</w:t>
+      </w:r>
+      <w:r>
+        <w:rPr>
+          <w:lang w:val="en-US"/>
+        </w:rPr>
+        <w:t>iewport. (You can zoom using the scroll wheel)</w:t>
+      </w:r>
     </w:p>
     <w:p>
       <w:pPr>
@@ -334,6 +1037,18 @@
         </w:rPr>
         <w:t>Rotating</w:t>
       </w:r>
+      <w:r>
+        <w:rPr>
+          <w:lang w:val="en-US"/>
+        </w:rPr>
+        <w:t xml:space="preserve"> is when you make your viewport stay looking at one point but move around it in a circular motion. (You can rotate </w:t>
+      </w:r>
+      <w:r>
+        <w:rPr>
+          <w:lang w:val="en-US"/>
+        </w:rPr>
+        <w:t>using scroll click)</w:t>
+      </w:r>
     </w:p>
     <w:p>
       <w:pPr>
@@ -368,6 +1083,10 @@
     <w:p>
       <w:pPr>
         <w:pStyle w:val="MyStyle"/>
+        <w:numPr>
+          <w:ilvl w:val="0"/>
+          <w:numId w:val="4"/>
+        </w:numPr>
         <w:rPr>
           <w:lang w:val="en-US"/>
         </w:rPr>
@@ -382,6 +1101,112 @@
     <w:p>
       <w:pPr>
         <w:pStyle w:val="MyStyle"/>
+        <w:numPr>
+          <w:ilvl w:val="1"/>
+          <w:numId w:val="4"/>
+        </w:numPr>
+        <w:rPr>
+          <w:lang w:val="en-US"/>
+        </w:rPr>
+      </w:pPr>
+      <w:r>
+        <w:rPr>
+          <w:lang w:val="en-US"/>
+        </w:rPr>
+        <w:t>Numpad 1 to go to front orthographic</w:t>
+      </w:r>
+    </w:p>
+    <w:p>
+      <w:pPr>
+        <w:pStyle w:val="MyStyle"/>
+        <w:numPr>
+          <w:ilvl w:val="1"/>
+          <w:numId w:val="4"/>
+        </w:numPr>
+        <w:rPr>
+          <w:lang w:val="en-US"/>
+        </w:rPr>
+      </w:pPr>
+      <w:r>
+        <w:rPr>
+          <w:lang w:val="en-US"/>
+        </w:rPr>
+        <w:t xml:space="preserve">Numpad </w:t>
+      </w:r>
+      <w:r>
+        <w:rPr>
+          <w:lang w:val="en-US"/>
+        </w:rPr>
+        <w:t>3</w:t>
+      </w:r>
+      <w:r>
+        <w:rPr>
+          <w:lang w:val="en-US"/>
+        </w:rPr>
+        <w:t xml:space="preserve"> to go to </w:t>
+      </w:r>
+      <w:r>
+        <w:rPr>
+          <w:lang w:val="en-US"/>
+        </w:rPr>
+        <w:t>the right</w:t>
+      </w:r>
+      <w:r>
+        <w:rPr>
+          <w:lang w:val="en-US"/>
+        </w:rPr>
+        <w:t xml:space="preserve"> orthographic</w:t>
+      </w:r>
+    </w:p>
+    <w:p>
+      <w:pPr>
+        <w:pStyle w:val="MyStyle"/>
+        <w:numPr>
+          <w:ilvl w:val="1"/>
+          <w:numId w:val="4"/>
+        </w:numPr>
+        <w:rPr>
+          <w:lang w:val="en-US"/>
+        </w:rPr>
+      </w:pPr>
+      <w:r>
+        <w:rPr>
+          <w:lang w:val="en-US"/>
+        </w:rPr>
+        <w:t xml:space="preserve">Numpad </w:t>
+      </w:r>
+      <w:r>
+        <w:rPr>
+          <w:lang w:val="en-US"/>
+        </w:rPr>
+        <w:t>7</w:t>
+      </w:r>
+      <w:r>
+        <w:rPr>
+          <w:lang w:val="en-US"/>
+        </w:rPr>
+        <w:t xml:space="preserve"> to go to </w:t>
+      </w:r>
+      <w:r>
+        <w:rPr>
+          <w:lang w:val="en-US"/>
+        </w:rPr>
+        <w:t>the top</w:t>
+      </w:r>
+      <w:r>
+        <w:rPr>
+          <w:lang w:val="en-US"/>
+        </w:rPr>
+        <w:t xml:space="preserve"> orthographic</w:t>
+      </w:r>
+    </w:p>
+    <w:p>
+      <w:pPr>
+        <w:pStyle w:val="MyStyle"/>
+        <w:numPr>
+          <w:ilvl w:val="0"/>
+          <w:numId w:val="4"/>
+        </w:numPr>
         <w:rPr>
           <w:lang w:val="en-US"/>
         </w:rPr>
@@ -396,6 +1221,46 @@
     <w:p>
       <w:pPr>
         <w:pStyle w:val="MyStyle"/>
+        <w:numPr>
+          <w:ilvl w:val="1"/>
+          <w:numId w:val="4"/>
+        </w:numPr>
+        <w:rPr>
+          <w:lang w:val="en-US"/>
+        </w:rPr>
+      </w:pPr>
+      <w:r>
+        <w:rPr>
+          <w:lang w:val="en-US"/>
+        </w:rPr>
+        <w:t>You can zoom using the scroll wheel</w:t>
+      </w:r>
+    </w:p>
+    <w:p>
+      <w:pPr>
+        <w:pStyle w:val="MyStyle"/>
+        <w:numPr>
+          <w:ilvl w:val="1"/>
+          <w:numId w:val="4"/>
+        </w:numPr>
+        <w:rPr>
+          <w:lang w:val="en-US"/>
+        </w:rPr>
+      </w:pPr>
+      <w:r>
+        <w:rPr>
+          <w:lang w:val="en-US"/>
+        </w:rPr>
+        <w:t>You can rotate using scroll click</w:t>
+      </w:r>
+    </w:p>
+    <w:p>
+      <w:pPr>
+        <w:pStyle w:val="MyStyle"/>
+        <w:numPr>
+          <w:ilvl w:val="0"/>
+          <w:numId w:val="4"/>
+        </w:numPr>
         <w:rPr>
           <w:lang w:val="en-US"/>
         </w:rPr>
@@ -410,6 +1275,54 @@
     <w:p>
       <w:pPr>
         <w:pStyle w:val="MyStyle"/>
+        <w:numPr>
+          <w:ilvl w:val="1"/>
+          <w:numId w:val="4"/>
+        </w:numPr>
+        <w:rPr>
+          <w:lang w:val="en-US"/>
+        </w:rPr>
+      </w:pPr>
+      <w:r>
+        <w:rPr>
+          <w:lang w:val="en-US"/>
+        </w:rPr>
+        <w:t xml:space="preserve">Keyboard for most of the actions &amp; navigation through the </w:t>
+      </w:r>
+      <w:r>
+        <w:rPr>
+          <w:lang w:val="en-US"/>
+        </w:rPr>
+        <w:t>workspace</w:t>
+      </w:r>
+      <w:r>
+        <w:rPr>
+          <w:lang w:val="en-US"/>
+        </w:rPr>
+        <w:t>.</w:t>
+      </w:r>
+    </w:p>
+    <w:p>
+      <w:pPr>
+        <w:pStyle w:val="MyStyle"/>
+        <w:numPr>
+          <w:ilvl w:val="1"/>
+          <w:numId w:val="4"/>
+        </w:numPr>
+        <w:rPr>
+          <w:lang w:val="en-US"/>
+        </w:rPr>
+      </w:pPr>
+      <w:r>
+        <w:rPr>
+          <w:lang w:val="en-US"/>
+        </w:rPr>
+        <w:t>Mouse for most of the accessing the UI elements.</w:t>
+      </w:r>
+    </w:p>
+    <w:p>
+      <w:pPr>
+        <w:pStyle w:val="MyStyle"/>
         <w:rPr>
           <w:lang w:val="en-US"/>
         </w:rPr>
@@ -434,22 +1347,156 @@
     <w:p>
       <w:pPr>
         <w:pStyle w:val="MyStyle"/>
-        <w:rPr>
-          <w:lang w:val="en-US"/>
-        </w:rPr>
-      </w:pPr>
-      <w:r>
-        <w:t>Lastly</w:t>
-      </w:r>
-      <w:r>
-        <w:t>,</w:t>
-      </w:r>
-      <w:r>
-        <w:t xml:space="preserve"> it is important that you demonstrate how to troubleshoot errors and other problem scenarios that you may encounter when using Blender. Describe at least one (1) example of an error scenario that you have encountered while using Blender in your production diary. You also need to include at least one (1) screenshot of some user feedback and one (1) screenshot of a page from the native support documentation for Blender that both relate to the example error scenario</w:t>
-      </w:r>
-      <w:r>
-        <w:t>.</w:t>
-      </w:r>
+      </w:pPr>
+      <w:r>
+        <w:t>Not being able to see your project in the viewport.</w:t>
+      </w:r>
+      <w:r>
+        <w:t xml:space="preserve"> </w:t>
+      </w:r>
+    </w:p>
+    <w:p>
+      <w:pPr>
+        <w:pStyle w:val="MyStyle"/>
+        <w:rPr>
+          <w:lang w:val="en-US"/>
+        </w:rPr>
+      </w:pPr>
+      <w:r>
+        <w:rPr>
+          <w:lang w:val="en-US"/>
+        </w:rPr>
+        <w:t>Native Support Documentation</w:t>
+      </w:r>
+      <w:r>
+        <w:t xml:space="preserve"> </w:t>
+      </w:r>
+      <w:r>
+        <w:rPr>
+          <w:noProof/>
+        </w:rPr>
+        <w:drawing>
+          <wp:inline distT="0" distB="0" distL="0" distR="0" wp14:anchorId="54EE03F6" wp14:editId="4A1ADA32">
+            <wp:extent cx="5731510" cy="2103120"/>
+            <wp:effectExtent l="0" t="0" r="2540" b="0"/>
+            <wp:docPr id="2" name="Picture 2" descr="Graphical user interface, text, application, email&#10;&#10;Description automatically generated"/>
+            <wp:cNvGraphicFramePr>
+              <a:graphicFrameLocks xmlns:a="http://schemas.openxmlformats.org/drawingml/2006/main" noChangeAspect="1"/>
+            </wp:cNvGraphicFramePr>
+            <a:graphic xmlns:a="http://schemas.openxmlformats.org/drawingml/2006/main">
+              <a:graphicData uri="http://schemas.openxmlformats.org/drawingml/2006/picture">
+                <pic:pic xmlns:pic="http://schemas.openxmlformats.org/drawingml/2006/picture">
+                  <pic:nvPicPr>
+                    <pic:cNvPr id="2" name="Picture 2" descr="Graphical user interface, text, application, email&#10;&#10;Description automatically generated"/>
+                    <pic:cNvPicPr>
+                      <a:picLocks noChangeAspect="1" noChangeArrowheads="1"/>
+                    </pic:cNvPicPr>
+                  </pic:nvPicPr>
+                  <pic:blipFill>
+                    <a:blip r:embed="rId8">
+                      <a:extLst>
+                        <a:ext uri="{28A0092B-C50C-407E-A947-70E740481C1C}">
+                          <a14:useLocalDpi xmlns:a14="http://schemas.microsoft.com/office/drawing/2010/main" val="0"/>
+                        </a:ext>
+                      </a:extLst>
+                    </a:blip>
+                    <a:srcRect/>
+                    <a:stretch>
+                      <a:fillRect/>
+                    </a:stretch>
+                  </pic:blipFill>
+                  <pic:spPr bwMode="auto">
+                    <a:xfrm>
+                      <a:off x="0" y="0"/>
+                      <a:ext cx="5731510" cy="2103120"/>
+                    </a:xfrm>
+                    <a:prstGeom prst="rect">
+                      <a:avLst/>
+                    </a:prstGeom>
+                    <a:noFill/>
+                    <a:ln>
+                      <a:noFill/>
+                    </a:ln>
+                  </pic:spPr>
+                </pic:pic>
+              </a:graphicData>
+            </a:graphic>
+          </wp:inline>
+        </w:drawing>
+      </w:r>
+    </w:p>
+    <w:p>
+      <w:pPr>
+        <w:pStyle w:val="MyStyle"/>
+      </w:pPr>
+      <w:r>
+        <w:lastRenderedPageBreak/>
+        <w:t xml:space="preserve">User feedback </w:t>
+      </w:r>
+      <w:r>
+        <w:rPr>
+          <w:noProof/>
+        </w:rPr>
+        <w:drawing>
+          <wp:inline distT="0" distB="0" distL="0" distR="0" wp14:anchorId="495C63D5" wp14:editId="4BBE62A1">
+            <wp:extent cx="5731510" cy="4881245"/>
+            <wp:effectExtent l="0" t="0" r="2540" b="0"/>
+            <wp:docPr id="1" name="Picture 1" descr="Graphical user interface, text, application, email&#10;&#10;Description automatically generated"/>
+            <wp:cNvGraphicFramePr>
+              <a:graphicFrameLocks xmlns:a="http://schemas.openxmlformats.org/drawingml/2006/main" noChangeAspect="1"/>
+            </wp:cNvGraphicFramePr>
+            <a:graphic xmlns:a="http://schemas.openxmlformats.org/drawingml/2006/main">
+              <a:graphicData uri="http://schemas.openxmlformats.org/drawingml/2006/picture">
+                <pic:pic xmlns:pic="http://schemas.openxmlformats.org/drawingml/2006/picture">
+                  <pic:nvPicPr>
+                    <pic:cNvPr id="1" name="Picture 1" descr="Graphical user interface, text, application, email&#10;&#10;Description automatically generated"/>
+                    <pic:cNvPicPr>
+                      <a:picLocks noChangeAspect="1" noChangeArrowheads="1"/>
+                    </pic:cNvPicPr>
+                  </pic:nvPicPr>
+                  <pic:blipFill>
+                    <a:blip r:embed="rId9">
+                      <a:extLst>
+                        <a:ext uri="{28A0092B-C50C-407E-A947-70E740481C1C}">
+                          <a14:useLocalDpi xmlns:a14="http://schemas.microsoft.com/office/drawing/2010/main" val="0"/>
+                        </a:ext>
+                      </a:extLst>
+                    </a:blip>
+                    <a:srcRect/>
+                    <a:stretch>
+                      <a:fillRect/>
+                    </a:stretch>
+                  </pic:blipFill>
+                  <pic:spPr bwMode="auto">
+                    <a:xfrm>
+                      <a:off x="0" y="0"/>
+                      <a:ext cx="5731510" cy="4881245"/>
+                    </a:xfrm>
+                    <a:prstGeom prst="rect">
+                      <a:avLst/>
+                    </a:prstGeom>
+                    <a:noFill/>
+                    <a:ln>
+                      <a:noFill/>
+                    </a:ln>
+                  </pic:spPr>
+                </pic:pic>
+              </a:graphicData>
+            </a:graphic>
+          </wp:inline>
+        </w:drawing>
+      </w:r>
+      <w:r>
+        <w:t xml:space="preserve"> from Stack Exchange</w:t>
+      </w:r>
+    </w:p>
+    <w:p>
+      <w:pPr>
+        <w:pStyle w:val="MyStyle"/>
+        <w:rPr>
+          <w:lang w:val="en-US"/>
+        </w:rPr>
+      </w:pPr>
     </w:p>
     <w:sectPr>
       <w:pgSz w:w="11906" w:h="16838"/>
@@ -464,6 +1511,116 @@
 <file path=word/numbering.xml><?xml version="1.0" encoding="utf-8"?>
 <w:numbering xmlns:wpc="http://schemas.microsoft.com/office/word/2010/wordprocessingCanvas" xmlns:cx="http://schemas.microsoft.com/office/drawing/2014/chartex" xmlns:cx1="http://schemas.microsoft.com/office/drawing/2015/9/8/chartex" xmlns:cx2="http://schemas.microsoft.com/office/drawing/2015/10/21/chartex" xmlns:cx3="http://schemas.microsoft.com/office/drawing/2016/5/9/chartex" xmlns:cx4="http://schemas.microsoft.com/office/drawing/2016/5/10/chartex" xmlns:cx5="http://schemas.microsoft.com/office/drawing/2016/5/11/chartex" xmlns:cx6="http://schemas.microsoft.com/office/drawing/2016/5/12/chartex" xmlns:cx7="http://schemas.microsoft.com/office/drawing/2016/5/13/chartex" xmlns:cx8="http://schemas.microsoft.com/office/drawing/2016/5/14/chartex" xmlns:mc="http://schemas.openxmlformats.org/markup-compatibility/2006" xmlns:aink="http://schemas.microsoft.com/office/drawing/2016/ink" xmlns:am3d="http://schemas.microsoft.com/office/drawing/2017/model3d" xmlns:o="urn:schemas-microsoft-com:office:office" xmlns:oel="http://schemas.microsoft.com/office/2019/extlst" xmlns:r="http://schemas.openxmlformats.org/officeDocument/2006/relationships" xmlns:m="http://schemas.openxmlformats.org/officeDocument/2006/math" xmlns:v="urn:schemas-microsoft-com:vml" xmlns:wp14="http://schemas.microsoft.com/office/word/2010/wordprocessingDrawing" xmlns:wp="http://schemas.openxmlformats.org/drawingml/2006/wordprocessingDrawing" xmlns:w10="urn:schemas-microsoft-com:office:word" xmlns:w="http://schemas.openxmlformats.org/wordprocessingml/2006/main" xmlns:w14="http://schemas.microsoft.com/office/word/2010/wordml" xmlns:w15="http://schemas.microsoft.com/office/word/2012/wordml" xmlns:w16cex="http://schemas.microsoft.com/office/word/2018/wordml/cex" xmlns:w16cid="http://schemas.microsoft.com/office/word/2016/wordml/cid" xmlns:w16="http://schemas.microsoft.com/office/word/2018/wordml" xmlns:w16sdtdh="http://schemas.microsoft.com/office/word/2020/wordml/sdtdatahash" xmlns:w16se="http://schemas.microsoft.com/office/word/2015/wordml/symex" xmlns:wpg="http://schemas.microsoft.com/office/word/2010/wordprocessingGroup" xmlns:wpi="http://schemas.microsoft.com/office/word/2010/wordprocessingInk" xmlns:wne="http://schemas.microsoft.com/office/word/2006/wordml" xmlns:wps="http://schemas.microsoft.com/office/word/2010/wordprocessingShape" mc:Ignorable="w14 w15 w16se w16cid w16 w16cex w16sdtdh wp14">
   <w:abstractNum w:abstractNumId="0" w15:restartNumberingAfterBreak="0">
+    <w:nsid w:val="04BD7FE3"/>
+    <w:multiLevelType w:val="hybridMultilevel"/>
+    <w:tmpl w:val="49ACBCE8"/>
+    <w:lvl w:ilvl="0" w:tplc="0C090001">
+      <w:start w:val="1"/>
+      <w:numFmt w:val="bullet"/>
+      <w:lvlText w:val=""/>
+      <w:lvlJc w:val="left"/>
+      <w:pPr>
+        <w:ind w:left="720" w:hanging="360"/>
+      </w:pPr>
+      <w:rPr>
+        <w:rFonts w:ascii="Symbol" w:hAnsi="Symbol" w:hint="default"/>
+      </w:rPr>
+    </w:lvl>
+    <w:lvl w:ilvl="1" w:tplc="0C09000F">
+      <w:start w:val="1"/>
+      <w:numFmt w:val="decimal"/>
+      <w:lvlText w:val="%2."/>
+      <w:lvlJc w:val="left"/>
+      <w:pPr>
+        <w:ind w:left="1440" w:hanging="360"/>
+      </w:pPr>
+    </w:lvl>
+    <w:lvl w:ilvl="2" w:tplc="0C090005" w:tentative="1">
+      <w:start w:val="1"/>
+      <w:numFmt w:val="bullet"/>
+      <w:lvlText w:val=""/>
+      <w:lvlJc w:val="left"/>
+      <w:pPr>
+        <w:ind w:left="2160" w:hanging="360"/>
+      </w:pPr>
+      <w:rPr>
+        <w:rFonts w:ascii="Wingdings" w:hAnsi="Wingdings" w:hint="default"/>
+      </w:rPr>
+    </w:lvl>
+    <w:lvl w:ilvl="3" w:tplc="0C090001" w:tentative="1">
+      <w:start w:val="1"/>
+      <w:numFmt w:val="bullet"/>
+      <w:lvlText w:val=""/>
+      <w:lvlJc w:val="left"/>
+      <w:pPr>
+        <w:ind w:left="2880" w:hanging="360"/>
+      </w:pPr>
+      <w:rPr>
+        <w:rFonts w:ascii="Symbol" w:hAnsi="Symbol" w:hint="default"/>
+      </w:rPr>
+    </w:lvl>
+    <w:lvl w:ilvl="4" w:tplc="0C090003" w:tentative="1">
+      <w:start w:val="1"/>
+      <w:numFmt w:val="bullet"/>
+      <w:lvlText w:val="o"/>
+      <w:lvlJc w:val="left"/>
+      <w:pPr>
+        <w:ind w:left="3600" w:hanging="360"/>
+      </w:pPr>
+      <w:rPr>
+        <w:rFonts w:ascii="Courier New" w:hAnsi="Courier New" w:cs="Courier New" w:hint="default"/>
+      </w:rPr>
+    </w:lvl>
+    <w:lvl w:ilvl="5" w:tplc="0C090005" w:tentative="1">
+      <w:start w:val="1"/>
+      <w:numFmt w:val="bullet"/>
+      <w:lvlText w:val=""/>
+      <w:lvlJc w:val="left"/>
+      <w:pPr>
+        <w:ind w:left="4320" w:hanging="360"/>
+      </w:pPr>
+      <w:rPr>
+        <w:rFonts w:ascii="Wingdings" w:hAnsi="Wingdings" w:hint="default"/>
+      </w:rPr>
+    </w:lvl>
+    <w:lvl w:ilvl="6" w:tplc="0C090001" w:tentative="1">
+      <w:start w:val="1"/>
+      <w:numFmt w:val="bullet"/>
+      <w:lvlText w:val=""/>
+      <w:lvlJc w:val="left"/>
+      <w:pPr>
+        <w:ind w:left="5040" w:hanging="360"/>
+      </w:pPr>
+      <w:rPr>
+        <w:rFonts w:ascii="Symbol" w:hAnsi="Symbol" w:hint="default"/>
+      </w:rPr>
+    </w:lvl>
+    <w:lvl w:ilvl="7" w:tplc="0C090003" w:tentative="1">
+      <w:start w:val="1"/>
+      <w:numFmt w:val="bullet"/>
+      <w:lvlText w:val="o"/>
+      <w:lvlJc w:val="left"/>
+      <w:pPr>
+        <w:ind w:left="5760" w:hanging="360"/>
+      </w:pPr>
+      <w:rPr>
+        <w:rFonts w:ascii="Courier New" w:hAnsi="Courier New" w:cs="Courier New" w:hint="default"/>
+      </w:rPr>
+    </w:lvl>
+    <w:lvl w:ilvl="8" w:tplc="0C090005" w:tentative="1">
+      <w:start w:val="1"/>
+      <w:numFmt w:val="bullet"/>
+      <w:lvlText w:val=""/>
+      <w:lvlJc w:val="left"/>
+      <w:pPr>
+        <w:ind w:left="6480" w:hanging="360"/>
+      </w:pPr>
+      <w:rPr>
+        <w:rFonts w:ascii="Wingdings" w:hAnsi="Wingdings" w:hint="default"/>
+      </w:rPr>
+    </w:lvl>
+  </w:abstractNum>
+  <w:abstractNum w:abstractNumId="1" w15:restartNumberingAfterBreak="0">
     <w:nsid w:val="385B2F2D"/>
     <w:multiLevelType w:val="hybridMultilevel"/>
     <w:tmpl w:val="3C20FE26"/>
@@ -576,7 +1733,215 @@
       </w:rPr>
     </w:lvl>
   </w:abstractNum>
+  <w:abstractNum w:abstractNumId="2" w15:restartNumberingAfterBreak="0">
+    <w:nsid w:val="451E5706"/>
+    <w:multiLevelType w:val="hybridMultilevel"/>
+    <w:tmpl w:val="6D6E85D4"/>
+    <w:lvl w:ilvl="0" w:tplc="0C090001">
+      <w:start w:val="1"/>
+      <w:numFmt w:val="bullet"/>
+      <w:lvlText w:val=""/>
+      <w:lvlJc w:val="left"/>
+      <w:pPr>
+        <w:ind w:left="720" w:hanging="360"/>
+      </w:pPr>
+      <w:rPr>
+        <w:rFonts w:ascii="Symbol" w:hAnsi="Symbol" w:hint="default"/>
+      </w:rPr>
+    </w:lvl>
+    <w:lvl w:ilvl="1" w:tplc="0C090003">
+      <w:start w:val="1"/>
+      <w:numFmt w:val="bullet"/>
+      <w:lvlText w:val="o"/>
+      <w:lvlJc w:val="left"/>
+      <w:pPr>
+        <w:ind w:left="1440" w:hanging="360"/>
+      </w:pPr>
+      <w:rPr>
+        <w:rFonts w:ascii="Courier New" w:hAnsi="Courier New" w:cs="Courier New" w:hint="default"/>
+      </w:rPr>
+    </w:lvl>
+    <w:lvl w:ilvl="2" w:tplc="0C090005" w:tentative="1">
+      <w:start w:val="1"/>
+      <w:numFmt w:val="bullet"/>
+      <w:lvlText w:val=""/>
+      <w:lvlJc w:val="left"/>
+      <w:pPr>
+        <w:ind w:left="2160" w:hanging="360"/>
+      </w:pPr>
+      <w:rPr>
+        <w:rFonts w:ascii="Wingdings" w:hAnsi="Wingdings" w:hint="default"/>
+      </w:rPr>
+    </w:lvl>
+    <w:lvl w:ilvl="3" w:tplc="0C090001" w:tentative="1">
+      <w:start w:val="1"/>
+      <w:numFmt w:val="bullet"/>
+      <w:lvlText w:val=""/>
+      <w:lvlJc w:val="left"/>
+      <w:pPr>
+        <w:ind w:left="2880" w:hanging="360"/>
+      </w:pPr>
+      <w:rPr>
+        <w:rFonts w:ascii="Symbol" w:hAnsi="Symbol" w:hint="default"/>
+      </w:rPr>
+    </w:lvl>
+    <w:lvl w:ilvl="4" w:tplc="0C090003" w:tentative="1">
+      <w:start w:val="1"/>
+      <w:numFmt w:val="bullet"/>
+      <w:lvlText w:val="o"/>
+      <w:lvlJc w:val="left"/>
+      <w:pPr>
+        <w:ind w:left="3600" w:hanging="360"/>
+      </w:pPr>
+      <w:rPr>
+        <w:rFonts w:ascii="Courier New" w:hAnsi="Courier New" w:cs="Courier New" w:hint="default"/>
+      </w:rPr>
+    </w:lvl>
+    <w:lvl w:ilvl="5" w:tplc="0C090005" w:tentative="1">
+      <w:start w:val="1"/>
+      <w:numFmt w:val="bullet"/>
+      <w:lvlText w:val=""/>
+      <w:lvlJc w:val="left"/>
+      <w:pPr>
+        <w:ind w:left="4320" w:hanging="360"/>
+      </w:pPr>
+      <w:rPr>
+        <w:rFonts w:ascii="Wingdings" w:hAnsi="Wingdings" w:hint="default"/>
+      </w:rPr>
+    </w:lvl>
+    <w:lvl w:ilvl="6" w:tplc="0C090001" w:tentative="1">
+      <w:start w:val="1"/>
+      <w:numFmt w:val="bullet"/>
+      <w:lvlText w:val=""/>
+      <w:lvlJc w:val="left"/>
+      <w:pPr>
+        <w:ind w:left="5040" w:hanging="360"/>
+      </w:pPr>
+      <w:rPr>
+        <w:rFonts w:ascii="Symbol" w:hAnsi="Symbol" w:hint="default"/>
+      </w:rPr>
+    </w:lvl>
+    <w:lvl w:ilvl="7" w:tplc="0C090003" w:tentative="1">
+      <w:start w:val="1"/>
+      <w:numFmt w:val="bullet"/>
+      <w:lvlText w:val="o"/>
+      <w:lvlJc w:val="left"/>
+      <w:pPr>
+        <w:ind w:left="5760" w:hanging="360"/>
+      </w:pPr>
+      <w:rPr>
+        <w:rFonts w:ascii="Courier New" w:hAnsi="Courier New" w:cs="Courier New" w:hint="default"/>
+      </w:rPr>
+    </w:lvl>
+    <w:lvl w:ilvl="8" w:tplc="0C090005" w:tentative="1">
+      <w:start w:val="1"/>
+      <w:numFmt w:val="bullet"/>
+      <w:lvlText w:val=""/>
+      <w:lvlJc w:val="left"/>
+      <w:pPr>
+        <w:ind w:left="6480" w:hanging="360"/>
+      </w:pPr>
+      <w:rPr>
+        <w:rFonts w:ascii="Wingdings" w:hAnsi="Wingdings" w:hint="default"/>
+      </w:rPr>
+    </w:lvl>
+  </w:abstractNum>
+  <w:abstractNum w:abstractNumId="3" w15:restartNumberingAfterBreak="0">
+    <w:nsid w:val="5974096F"/>
+    <w:multiLevelType w:val="hybridMultilevel"/>
+    <w:tmpl w:val="53287E06"/>
+    <w:lvl w:ilvl="0" w:tplc="0C09000F">
+      <w:start w:val="1"/>
+      <w:numFmt w:val="decimal"/>
+      <w:lvlText w:val="%1."/>
+      <w:lvlJc w:val="left"/>
+      <w:pPr>
+        <w:ind w:left="1080" w:hanging="360"/>
+      </w:pPr>
+    </w:lvl>
+    <w:lvl w:ilvl="1" w:tplc="0C090019" w:tentative="1">
+      <w:start w:val="1"/>
+      <w:numFmt w:val="lowerLetter"/>
+      <w:lvlText w:val="%2."/>
+      <w:lvlJc w:val="left"/>
+      <w:pPr>
+        <w:ind w:left="1800" w:hanging="360"/>
+      </w:pPr>
+    </w:lvl>
+    <w:lvl w:ilvl="2" w:tplc="0C09001B" w:tentative="1">
+      <w:start w:val="1"/>
+      <w:numFmt w:val="lowerRoman"/>
+      <w:lvlText w:val="%3."/>
+      <w:lvlJc w:val="right"/>
+      <w:pPr>
+        <w:ind w:left="2520" w:hanging="180"/>
+      </w:pPr>
+    </w:lvl>
+    <w:lvl w:ilvl="3" w:tplc="0C09000F" w:tentative="1">
+      <w:start w:val="1"/>
+      <w:numFmt w:val="decimal"/>
+      <w:lvlText w:val="%4."/>
+      <w:lvlJc w:val="left"/>
+      <w:pPr>
+        <w:ind w:left="3240" w:hanging="360"/>
+      </w:pPr>
+    </w:lvl>
+    <w:lvl w:ilvl="4" w:tplc="0C090019" w:tentative="1">
+      <w:start w:val="1"/>
+      <w:numFmt w:val="lowerLetter"/>
+      <w:lvlText w:val="%5."/>
+      <w:lvlJc w:val="left"/>
+      <w:pPr>
+        <w:ind w:left="3960" w:hanging="360"/>
+      </w:pPr>
+    </w:lvl>
+    <w:lvl w:ilvl="5" w:tplc="0C09001B" w:tentative="1">
+      <w:start w:val="1"/>
+      <w:numFmt w:val="lowerRoman"/>
+      <w:lvlText w:val="%6."/>
+      <w:lvlJc w:val="right"/>
+      <w:pPr>
+        <w:ind w:left="4680" w:hanging="180"/>
+      </w:pPr>
+    </w:lvl>
+    <w:lvl w:ilvl="6" w:tplc="0C09000F" w:tentative="1">
+      <w:start w:val="1"/>
+      <w:numFmt w:val="decimal"/>
+      <w:lvlText w:val="%7."/>
+      <w:lvlJc w:val="left"/>
+      <w:pPr>
+        <w:ind w:left="5400" w:hanging="360"/>
+      </w:pPr>
+    </w:lvl>
+    <w:lvl w:ilvl="7" w:tplc="0C090019" w:tentative="1">
+      <w:start w:val="1"/>
+      <w:numFmt w:val="lowerLetter"/>
+      <w:lvlText w:val="%8."/>
+      <w:lvlJc w:val="left"/>
+      <w:pPr>
+        <w:ind w:left="6120" w:hanging="360"/>
+      </w:pPr>
+    </w:lvl>
+    <w:lvl w:ilvl="8" w:tplc="0C09001B" w:tentative="1">
+      <w:start w:val="1"/>
+      <w:numFmt w:val="lowerRoman"/>
+      <w:lvlText w:val="%9."/>
+      <w:lvlJc w:val="right"/>
+      <w:pPr>
+        <w:ind w:left="6840" w:hanging="180"/>
+      </w:pPr>
+    </w:lvl>
+  </w:abstractNum>
   <w:num w:numId="1" w16cid:durableId="1596523237">
+    <w:abstractNumId w:val="1"/>
+  </w:num>
+  <w:num w:numId="2" w16cid:durableId="1241872443">
+    <w:abstractNumId w:val="2"/>
+  </w:num>
+  <w:num w:numId="3" w16cid:durableId="139733767">
+    <w:abstractNumId w:val="3"/>
+  </w:num>
+  <w:num w:numId="4" w16cid:durableId="1184132793">
     <w:abstractNumId w:val="0"/>
   </w:num>
 </w:numbering>
@@ -1351,6 +2716,18 @@
       <w:shd w:val="clear" w:color="auto" w:fill="E1DFDD"/>
     </w:rPr>
   </w:style>
+  <w:style w:type="character" w:styleId="FollowedHyperlink">
+    <w:name w:val="FollowedHyperlink"/>
+    <w:basedOn w:val="DefaultParagraphFont"/>
+    <w:uiPriority w:val="99"/>
+    <w:semiHidden/>
+    <w:unhideWhenUsed/>
+    <w:rsid w:val="00CF6130"/>
+    <w:rPr>
+      <w:color w:val="954F72" w:themeColor="followedHyperlink"/>
+      <w:u w:val="single"/>
+    </w:rPr>
+  </w:style>
 </w:styles>
 </file>
 

</xml_diff>

<commit_message>
fixed & subbitted 2.7 working on project fixing animation product diary
</commit_message>
<xml_diff>
--- a/Cluster 3D game development/AT02/Blender Animation Production Diary by Richard Pountney.docx
+++ b/Cluster 3D game development/AT02/Blender Animation Production Diary by Richard Pountney.docx
@@ -808,21 +808,7 @@
             <w:rStyle w:val="Hyperlink"/>
             <w:lang w:val="en-US"/>
           </w:rPr>
-          <w:t>https://www.autodesk</w:t>
-        </w:r>
-        <w:r>
-          <w:rPr>
-            <w:rStyle w:val="Hyperlink"/>
-            <w:lang w:val="en-US"/>
-          </w:rPr>
-          <w:t>.</w:t>
-        </w:r>
-        <w:r>
-          <w:rPr>
-            <w:rStyle w:val="Hyperlink"/>
-            <w:lang w:val="en-US"/>
-          </w:rPr>
-          <w:t>com.au/products/3ds-max/overview?term=1-YEAR&amp;tab=subscription</w:t>
+          <w:t>https://www.autodesk.com.au/products/3ds-max/overview?term=1-YEAR&amp;tab=subscription</w:t>
         </w:r>
       </w:hyperlink>
       <w:r>
@@ -1131,31 +1117,7 @@
         <w:rPr>
           <w:lang w:val="en-US"/>
         </w:rPr>
-        <w:t xml:space="preserve">Numpad </w:t>
-      </w:r>
-      <w:r>
-        <w:rPr>
-          <w:lang w:val="en-US"/>
-        </w:rPr>
-        <w:t>3</w:t>
-      </w:r>
-      <w:r>
-        <w:rPr>
-          <w:lang w:val="en-US"/>
-        </w:rPr>
-        <w:t xml:space="preserve"> to go to </w:t>
-      </w:r>
-      <w:r>
-        <w:rPr>
-          <w:lang w:val="en-US"/>
-        </w:rPr>
-        <w:t>the right</w:t>
-      </w:r>
-      <w:r>
-        <w:rPr>
-          <w:lang w:val="en-US"/>
-        </w:rPr>
-        <w:t xml:space="preserve"> orthographic</w:t>
+        <w:t>Numpad 3 to go to the right orthographic</w:t>
       </w:r>
     </w:p>
     <w:p>
@@ -1173,31 +1135,7 @@
         <w:rPr>
           <w:lang w:val="en-US"/>
         </w:rPr>
-        <w:t xml:space="preserve">Numpad </w:t>
-      </w:r>
-      <w:r>
-        <w:rPr>
-          <w:lang w:val="en-US"/>
-        </w:rPr>
-        <w:t>7</w:t>
-      </w:r>
-      <w:r>
-        <w:rPr>
-          <w:lang w:val="en-US"/>
-        </w:rPr>
-        <w:t xml:space="preserve"> to go to </w:t>
-      </w:r>
-      <w:r>
-        <w:rPr>
-          <w:lang w:val="en-US"/>
-        </w:rPr>
-        <w:t>the top</w:t>
-      </w:r>
-      <w:r>
-        <w:rPr>
-          <w:lang w:val="en-US"/>
-        </w:rPr>
-        <w:t xml:space="preserve"> orthographic</w:t>
+        <w:t>Numpad 7 to go to the top orthographic</w:t>
       </w:r>
     </w:p>
     <w:p>
@@ -1233,7 +1171,7 @@
         <w:rPr>
           <w:lang w:val="en-US"/>
         </w:rPr>
-        <w:t>You can zoom using the scroll wheel</w:t>
+        <w:t>You can use the + &amp; - to zoom in blender</w:t>
       </w:r>
     </w:p>
     <w:p>
@@ -1251,7 +1189,13 @@
         <w:rPr>
           <w:lang w:val="en-US"/>
         </w:rPr>
-        <w:t>You can rotate using scroll click</w:t>
+        <w:t>Numpad</w:t>
+      </w:r>
+      <w:r>
+        <w:rPr>
+          <w:lang w:val="en-US"/>
+        </w:rPr>
+        <w:t xml:space="preserve"> can be used for rotating the viewpoint.</w:t>
       </w:r>
     </w:p>
     <w:p>

</xml_diff>